<commit_message>
Ajouter les stories validées
</commit_message>
<xml_diff>
--- a/Story.docx
+++ b/Story.docx
@@ -5,21 +5,384 @@
     <w:p>
       <w:pPr>
         <w:pStyle w:val="Titre"/>
+        <w:jc w:val="center"/>
       </w:pPr>
       <w:r>
-        <w:t>Story</w:t>
+        <w:t>Documentation</w:t>
       </w:r>
+    </w:p>
+    <w:sdt>
+      <w:sdtPr>
+        <w:rPr>
+          <w:lang w:val="fr-FR"/>
+        </w:rPr>
+        <w:id w:val="631983339"/>
+        <w:docPartObj>
+          <w:docPartGallery w:val="Table of Contents"/>
+          <w:docPartUnique/>
+        </w:docPartObj>
+      </w:sdtPr>
+      <w:sdtEndPr>
+        <w:rPr>
+          <w:rFonts w:asciiTheme="minorHAnsi" w:eastAsiaTheme="minorHAnsi" w:hAnsiTheme="minorHAnsi" w:cstheme="minorBidi"/>
+          <w:b/>
+          <w:bCs/>
+          <w:color w:val="auto"/>
+          <w:sz w:val="22"/>
+          <w:szCs w:val="22"/>
+          <w:lang w:eastAsia="en-US"/>
+        </w:rPr>
+      </w:sdtEndPr>
+      <w:sdtContent>
+        <w:p>
+          <w:pPr>
+            <w:pStyle w:val="En-ttedetabledesmatires"/>
+            <w:jc w:val="center"/>
+          </w:pPr>
+          <w:r>
+            <w:rPr>
+              <w:lang w:val="fr-FR"/>
+            </w:rPr>
+            <w:t>Table des matières</w:t>
+          </w:r>
+        </w:p>
+        <w:p>
+          <w:pPr>
+            <w:pStyle w:val="TM1"/>
+            <w:tabs>
+              <w:tab w:val="right" w:leader="dot" w:pos="9062"/>
+            </w:tabs>
+            <w:rPr>
+              <w:rFonts w:eastAsiaTheme="minorEastAsia"/>
+              <w:noProof/>
+              <w:lang w:eastAsia="fr-CH"/>
+            </w:rPr>
+          </w:pPr>
+          <w:r>
+            <w:fldChar w:fldCharType="begin"/>
+          </w:r>
+          <w:r>
+            <w:instrText xml:space="preserve"> TOC \o "1-3" \h \z \u </w:instrText>
+          </w:r>
+          <w:r>
+            <w:fldChar w:fldCharType="separate"/>
+          </w:r>
+          <w:hyperlink w:anchor="_Toc113869825" w:history="1">
+            <w:r>
+              <w:rPr>
+                <w:rStyle w:val="Lienhypertexte"/>
+                <w:noProof/>
+              </w:rPr>
+              <w:t>Stories</w:t>
+            </w:r>
+            <w:r>
+              <w:rPr>
+                <w:noProof/>
+                <w:webHidden/>
+              </w:rPr>
+              <w:tab/>
+            </w:r>
+            <w:r>
+              <w:rPr>
+                <w:noProof/>
+                <w:webHidden/>
+              </w:rPr>
+              <w:fldChar w:fldCharType="begin"/>
+            </w:r>
+            <w:r>
+              <w:rPr>
+                <w:noProof/>
+                <w:webHidden/>
+              </w:rPr>
+              <w:instrText xml:space="preserve"> PAGEREF _Toc113869825 \h </w:instrText>
+            </w:r>
+            <w:r>
+              <w:rPr>
+                <w:noProof/>
+                <w:webHidden/>
+              </w:rPr>
+            </w:r>
+            <w:r>
+              <w:rPr>
+                <w:noProof/>
+                <w:webHidden/>
+              </w:rPr>
+              <w:fldChar w:fldCharType="separate"/>
+            </w:r>
+            <w:r>
+              <w:rPr>
+                <w:noProof/>
+                <w:webHidden/>
+              </w:rPr>
+              <w:t>2</w:t>
+            </w:r>
+            <w:r>
+              <w:rPr>
+                <w:noProof/>
+                <w:webHidden/>
+              </w:rPr>
+              <w:fldChar w:fldCharType="end"/>
+            </w:r>
+          </w:hyperlink>
+        </w:p>
+        <w:p>
+          <w:pPr>
+            <w:pStyle w:val="TM1"/>
+            <w:tabs>
+              <w:tab w:val="right" w:leader="dot" w:pos="9062"/>
+            </w:tabs>
+            <w:rPr>
+              <w:rFonts w:eastAsiaTheme="minorEastAsia"/>
+              <w:noProof/>
+              <w:lang w:eastAsia="fr-CH"/>
+            </w:rPr>
+          </w:pPr>
+          <w:hyperlink w:anchor="_Toc113869826" w:history="1">
+            <w:r>
+              <w:rPr>
+                <w:rStyle w:val="Lienhypertexte"/>
+                <w:noProof/>
+              </w:rPr>
+              <w:t>Planning initiale</w:t>
+            </w:r>
+            <w:r>
+              <w:rPr>
+                <w:noProof/>
+                <w:webHidden/>
+              </w:rPr>
+              <w:tab/>
+            </w:r>
+            <w:r>
+              <w:rPr>
+                <w:noProof/>
+                <w:webHidden/>
+              </w:rPr>
+              <w:fldChar w:fldCharType="begin"/>
+            </w:r>
+            <w:r>
+              <w:rPr>
+                <w:noProof/>
+                <w:webHidden/>
+              </w:rPr>
+              <w:instrText xml:space="preserve"> PAGEREF _Toc113869826 \h </w:instrText>
+            </w:r>
+            <w:r>
+              <w:rPr>
+                <w:noProof/>
+                <w:webHidden/>
+              </w:rPr>
+            </w:r>
+            <w:r>
+              <w:rPr>
+                <w:noProof/>
+                <w:webHidden/>
+              </w:rPr>
+              <w:fldChar w:fldCharType="separate"/>
+            </w:r>
+            <w:r>
+              <w:rPr>
+                <w:noProof/>
+                <w:webHidden/>
+              </w:rPr>
+              <w:t>3</w:t>
+            </w:r>
+            <w:r>
+              <w:rPr>
+                <w:noProof/>
+                <w:webHidden/>
+              </w:rPr>
+              <w:fldChar w:fldCharType="end"/>
+            </w:r>
+          </w:hyperlink>
+        </w:p>
+        <w:p>
+          <w:pPr>
+            <w:pStyle w:val="TM2"/>
+            <w:tabs>
+              <w:tab w:val="right" w:leader="dot" w:pos="9062"/>
+            </w:tabs>
+            <w:rPr>
+              <w:noProof/>
+            </w:rPr>
+          </w:pPr>
+          <w:hyperlink w:anchor="_Toc113869827" w:history="1">
+            <w:r>
+              <w:rPr>
+                <w:rStyle w:val="Lienhypertexte"/>
+                <w:noProof/>
+              </w:rPr>
+              <w:t>Bêta 1</w:t>
+            </w:r>
+            <w:r>
+              <w:rPr>
+                <w:noProof/>
+                <w:webHidden/>
+              </w:rPr>
+              <w:tab/>
+            </w:r>
+            <w:r>
+              <w:rPr>
+                <w:noProof/>
+                <w:webHidden/>
+              </w:rPr>
+              <w:fldChar w:fldCharType="begin"/>
+            </w:r>
+            <w:r>
+              <w:rPr>
+                <w:noProof/>
+                <w:webHidden/>
+              </w:rPr>
+              <w:instrText xml:space="preserve"> PAGEREF _Toc113869827 \h </w:instrText>
+            </w:r>
+            <w:r>
+              <w:rPr>
+                <w:noProof/>
+                <w:webHidden/>
+              </w:rPr>
+            </w:r>
+            <w:r>
+              <w:rPr>
+                <w:noProof/>
+                <w:webHidden/>
+              </w:rPr>
+              <w:fldChar w:fldCharType="separate"/>
+            </w:r>
+            <w:r>
+              <w:rPr>
+                <w:noProof/>
+                <w:webHidden/>
+              </w:rPr>
+              <w:t>3</w:t>
+            </w:r>
+            <w:r>
+              <w:rPr>
+                <w:noProof/>
+                <w:webHidden/>
+              </w:rPr>
+              <w:fldChar w:fldCharType="end"/>
+            </w:r>
+          </w:hyperlink>
+        </w:p>
+        <w:p>
+          <w:pPr>
+            <w:pStyle w:val="TM2"/>
+            <w:tabs>
+              <w:tab w:val="right" w:leader="dot" w:pos="9062"/>
+            </w:tabs>
+            <w:rPr>
+              <w:noProof/>
+            </w:rPr>
+          </w:pPr>
+          <w:hyperlink w:anchor="_Toc113869828" w:history="1">
+            <w:r>
+              <w:rPr>
+                <w:rStyle w:val="Lienhypertexte"/>
+                <w:noProof/>
+              </w:rPr>
+              <w:t>Bêta 2</w:t>
+            </w:r>
+            <w:r>
+              <w:rPr>
+                <w:noProof/>
+                <w:webHidden/>
+              </w:rPr>
+              <w:tab/>
+            </w:r>
+            <w:r>
+              <w:rPr>
+                <w:noProof/>
+                <w:webHidden/>
+              </w:rPr>
+              <w:fldChar w:fldCharType="begin"/>
+            </w:r>
+            <w:r>
+              <w:rPr>
+                <w:noProof/>
+                <w:webHidden/>
+              </w:rPr>
+              <w:instrText xml:space="preserve"> PAGEREF _Toc113869828 \h </w:instrText>
+            </w:r>
+            <w:r>
+              <w:rPr>
+                <w:noProof/>
+                <w:webHidden/>
+              </w:rPr>
+            </w:r>
+            <w:r>
+              <w:rPr>
+                <w:noProof/>
+                <w:webHidden/>
+              </w:rPr>
+              <w:fldChar w:fldCharType="separate"/>
+            </w:r>
+            <w:r>
+              <w:rPr>
+                <w:noProof/>
+                <w:webHidden/>
+              </w:rPr>
+              <w:t>3</w:t>
+            </w:r>
+            <w:r>
+              <w:rPr>
+                <w:noProof/>
+                <w:webHidden/>
+              </w:rPr>
+              <w:fldChar w:fldCharType="end"/>
+            </w:r>
+          </w:hyperlink>
+        </w:p>
+        <w:p>
+          <w:pPr>
+            <w:jc w:val="center"/>
+          </w:pPr>
+          <w:r>
+            <w:rPr>
+              <w:b/>
+              <w:bCs/>
+              <w:lang w:val="fr-FR"/>
+            </w:rPr>
+            <w:fldChar w:fldCharType="end"/>
+          </w:r>
+        </w:p>
+      </w:sdtContent>
+    </w:sdt>
+    <w:p/>
+    <w:p>
+      <w:pPr>
+        <w:rPr>
+          <w:rFonts w:asciiTheme="majorHAnsi" w:eastAsiaTheme="majorEastAsia" w:hAnsiTheme="majorHAnsi" w:cstheme="majorBidi"/>
+          <w:spacing w:val="-10"/>
+          <w:kern w:val="28"/>
+          <w:sz w:val="56"/>
+          <w:szCs w:val="56"/>
+        </w:rPr>
+      </w:pPr>
+      <w:r>
+        <w:br w:type="page"/>
+      </w:r>
+    </w:p>
+    <w:p>
+      <w:pPr>
+        <w:pStyle w:val="Titre1"/>
+      </w:pPr>
+      <w:bookmarkStart w:id="0" w:name="_Toc113869825"/>
+      <w:r>
+        <w:lastRenderedPageBreak/>
+        <w:t>Stories</w:t>
+      </w:r>
+      <w:bookmarkEnd w:id="0"/>
     </w:p>
     <w:tbl>
       <w:tblPr>
         <w:tblStyle w:val="TableauGrille5Fonc-Accentuation3"/>
-        <w:tblW w:w="0" w:type="auto"/>
+        <w:tblW w:w="15648" w:type="dxa"/>
         <w:tblLook w:val="0420" w:firstRow="1" w:lastRow="0" w:firstColumn="0" w:lastColumn="0" w:noHBand="0" w:noVBand="1"/>
       </w:tblPr>
       <w:tblGrid>
-        <w:gridCol w:w="3020"/>
-        <w:gridCol w:w="3021"/>
-        <w:gridCol w:w="3021"/>
+        <w:gridCol w:w="1698"/>
+        <w:gridCol w:w="4620"/>
+        <w:gridCol w:w="6293"/>
+        <w:gridCol w:w="3037"/>
       </w:tblGrid>
       <w:tr>
         <w:trPr>
@@ -27,9 +390,33 @@
         </w:trPr>
         <w:tc>
           <w:tcPr>
-            <w:tcW w:w="3020" w:type="dxa"/>
+            <w:tcW w:w="1555" w:type="dxa"/>
           </w:tcPr>
           <w:p>
+            <w:pPr>
+              <w:ind w:left="360"/>
+              <w:rPr>
+                <w:sz w:val="28"/>
+                <w:szCs w:val="28"/>
+              </w:rPr>
+            </w:pPr>
+            <w:r>
+              <w:rPr>
+                <w:sz w:val="28"/>
+                <w:szCs w:val="28"/>
+              </w:rPr>
+              <w:t>Titre</w:t>
+            </w:r>
+          </w:p>
+        </w:tc>
+        <w:tc>
+          <w:tcPr>
+            <w:tcW w:w="4677" w:type="dxa"/>
+          </w:tcPr>
+          <w:p>
+            <w:pPr>
+              <w:ind w:left="360"/>
+            </w:pPr>
             <w:r>
               <w:rPr>
                 <w:sz w:val="28"/>
@@ -41,7 +428,7 @@
         </w:tc>
         <w:tc>
           <w:tcPr>
-            <w:tcW w:w="3021" w:type="dxa"/>
+            <w:tcW w:w="6379" w:type="dxa"/>
           </w:tcPr>
           <w:p>
             <w:r>
@@ -55,7 +442,7 @@
         </w:tc>
         <w:tc>
           <w:tcPr>
-            <w:tcW w:w="3021" w:type="dxa"/>
+            <w:tcW w:w="3037" w:type="dxa"/>
           </w:tcPr>
           <w:p>
             <w:pPr>
@@ -80,24 +467,33 @@
         </w:trPr>
         <w:tc>
           <w:tcPr>
-            <w:tcW w:w="3020" w:type="dxa"/>
+            <w:tcW w:w="1555" w:type="dxa"/>
           </w:tcPr>
           <w:p>
             <w:pPr>
-              <w:pStyle w:val="Paragraphedeliste"/>
-              <w:numPr>
-                <w:ilvl w:val="0"/>
-                <w:numId w:val="2"/>
-              </w:numPr>
+              <w:ind w:left="360"/>
             </w:pPr>
             <w:r>
-              <w:t>En tant que joueur, je veux pouvoir utiliser les flèches directionnelles, pour choisir mon onglet dans le menu.</w:t>
+              <w:t>Sélectionner une option</w:t>
             </w:r>
           </w:p>
         </w:tc>
         <w:tc>
           <w:tcPr>
-            <w:tcW w:w="3021" w:type="dxa"/>
+            <w:tcW w:w="4677" w:type="dxa"/>
+          </w:tcPr>
+          <w:p>
+            <w:pPr>
+              <w:ind w:left="360"/>
+            </w:pPr>
+            <w:r>
+              <w:t>En tant que joueur, je veux pouvoir utiliser les flèches directionnelles, pour choisir mon onglet dans le menu.</w:t>
+            </w:r>
+          </w:p>
+        </w:tc>
+        <w:tc>
+          <w:tcPr>
+            <w:tcW w:w="6379" w:type="dxa"/>
           </w:tcPr>
           <w:p>
             <w:pPr>
@@ -120,7 +516,13 @@
               </w:numPr>
             </w:pPr>
             <w:r>
-              <w:t>En appuyant sur la flèche du haut, le curseur doit se placer sur exit.</w:t>
+              <w:t xml:space="preserve">En appuyant sur la flèche du haut, le curseur doit se placer sur </w:t>
+            </w:r>
+            <w:r>
+              <w:t>« Exit »</w:t>
+            </w:r>
+            <w:r>
+              <w:t>.</w:t>
             </w:r>
           </w:p>
           <w:p>
@@ -132,38 +534,104 @@
               </w:numPr>
             </w:pPr>
             <w:r>
-              <w:t>Tous les onglets doivent être accessibles facilement.</w:t>
+              <w:t>L’option est sélectionnée en pressant « Enter ».</w:t>
             </w:r>
           </w:p>
         </w:tc>
         <w:tc>
           <w:tcPr>
-            <w:tcW w:w="3021" w:type="dxa"/>
+            <w:tcW w:w="3037" w:type="dxa"/>
           </w:tcPr>
-          <w:p/>
+          <w:p>
+            <w:r>
+              <w:rPr>
+                <w:noProof/>
+              </w:rPr>
+              <w:drawing>
+                <wp:inline distT="0" distB="0" distL="0" distR="0" wp14:anchorId="3FAA258F" wp14:editId="7E86514C">
+                  <wp:extent cx="1791562" cy="1791562"/>
+                  <wp:effectExtent l="0" t="0" r="0" b="0"/>
+                  <wp:docPr id="10" name="Image 10"/>
+                  <wp:cNvGraphicFramePr>
+                    <a:graphicFrameLocks xmlns:a="http://schemas.openxmlformats.org/drawingml/2006/main" noChangeAspect="1"/>
+                  </wp:cNvGraphicFramePr>
+                  <a:graphic xmlns:a="http://schemas.openxmlformats.org/drawingml/2006/main">
+                    <a:graphicData uri="http://schemas.openxmlformats.org/drawingml/2006/picture">
+                      <pic:pic xmlns:pic="http://schemas.openxmlformats.org/drawingml/2006/picture">
+                        <pic:nvPicPr>
+                          <pic:cNvPr id="0" name="Picture 6"/>
+                          <pic:cNvPicPr>
+                            <a:picLocks noChangeAspect="1" noChangeArrowheads="1"/>
+                          </pic:cNvPicPr>
+                        </pic:nvPicPr>
+                        <pic:blipFill>
+                          <a:blip r:embed="rId7" cstate="print">
+                            <a:extLst>
+                              <a:ext uri="{28A0092B-C50C-407E-A947-70E740481C1C}">
+                                <a14:useLocalDpi xmlns:a14="http://schemas.microsoft.com/office/drawing/2010/main" val="0"/>
+                              </a:ext>
+                            </a:extLst>
+                          </a:blip>
+                          <a:srcRect/>
+                          <a:stretch>
+                            <a:fillRect/>
+                          </a:stretch>
+                        </pic:blipFill>
+                        <pic:spPr bwMode="auto">
+                          <a:xfrm>
+                            <a:off x="0" y="0"/>
+                            <a:ext cx="1901401" cy="1901401"/>
+                          </a:xfrm>
+                          <a:prstGeom prst="rect">
+                            <a:avLst/>
+                          </a:prstGeom>
+                          <a:noFill/>
+                          <a:ln>
+                            <a:noFill/>
+                          </a:ln>
+                        </pic:spPr>
+                      </pic:pic>
+                    </a:graphicData>
+                  </a:graphic>
+                </wp:inline>
+              </w:drawing>
+            </w:r>
+          </w:p>
         </w:tc>
       </w:tr>
       <w:tr>
         <w:tc>
           <w:tcPr>
-            <w:tcW w:w="3020" w:type="dxa"/>
+            <w:tcW w:w="1555" w:type="dxa"/>
           </w:tcPr>
           <w:p>
             <w:pPr>
-              <w:pStyle w:val="Paragraphedeliste"/>
-              <w:numPr>
-                <w:ilvl w:val="0"/>
-                <w:numId w:val="2"/>
-              </w:numPr>
+              <w:ind w:left="360"/>
             </w:pPr>
             <w:r>
-              <w:t>En tant que joueur, je veux que quand je presse la touche enter, l’onglet sélectionner s’ouvre.</w:t>
+              <w:t>Jouer</w:t>
             </w:r>
           </w:p>
         </w:tc>
         <w:tc>
           <w:tcPr>
-            <w:tcW w:w="3021" w:type="dxa"/>
+            <w:tcW w:w="4677" w:type="dxa"/>
+          </w:tcPr>
+          <w:p>
+            <w:pPr>
+              <w:ind w:left="360"/>
+            </w:pPr>
+            <w:r>
+              <w:t xml:space="preserve">En tant que joueur, je veux </w:t>
+            </w:r>
+            <w:r>
+              <w:t>lancer une partie pour battre le record.</w:t>
+            </w:r>
+          </w:p>
+        </w:tc>
+        <w:tc>
+          <w:tcPr>
+            <w:tcW w:w="6379" w:type="dxa"/>
           </w:tcPr>
           <w:p>
             <w:pPr>
@@ -174,7 +642,22 @@
               </w:numPr>
             </w:pPr>
             <w:r>
-              <w:t>Si le curseur se trouve sur « Play », le jeu se lance lorsque j’appuie sur la touche « Enter ».</w:t>
+              <w:t xml:space="preserve">Dans le menu principal </w:t>
+            </w:r>
+            <w:r>
+              <w:t>quand je sélectionne</w:t>
+            </w:r>
+            <w:r>
+              <w:t xml:space="preserve"> « Play », le </w:t>
+            </w:r>
+            <w:r>
+              <w:t>programme me demande mon pseudo</w:t>
+            </w:r>
+            <w:r>
+              <w:t>nyme</w:t>
+            </w:r>
+            <w:r>
+              <w:t>.</w:t>
             </w:r>
           </w:p>
           <w:p>
@@ -186,13 +669,58 @@
               </w:numPr>
             </w:pPr>
             <w:r>
-              <w:t>Tous les autres onglets sont aussi fonctionnels.</w:t>
+              <w:t>Quand j’introduis un pseudonyme de moins de trois caractères, une erreur s’affiche et me demande de rentrer un autre pseudonyme de plus de trois caractères.</w:t>
+            </w:r>
+          </w:p>
+          <w:p>
+            <w:pPr>
+              <w:pStyle w:val="Paragraphedeliste"/>
+              <w:numPr>
+                <w:ilvl w:val="0"/>
+                <w:numId w:val="4"/>
+              </w:numPr>
+            </w:pPr>
+            <w:r>
+              <w:t xml:space="preserve">Quand j’introduis un pseudonyme de </w:t>
+            </w:r>
+            <w:r>
+              <w:t>plus</w:t>
+            </w:r>
+            <w:r>
+              <w:t xml:space="preserve"> de </w:t>
+            </w:r>
+            <w:r>
+              <w:t>vingt</w:t>
+            </w:r>
+            <w:r>
+              <w:t xml:space="preserve"> caractères, une erreur s’affiche et me demande de rentrer un autre pseudonyme</w:t>
+            </w:r>
+            <w:r>
+              <w:t>.</w:t>
+            </w:r>
+          </w:p>
+          <w:p>
+            <w:pPr>
+              <w:pStyle w:val="Paragraphedeliste"/>
+              <w:numPr>
+                <w:ilvl w:val="0"/>
+                <w:numId w:val="4"/>
+              </w:numPr>
+            </w:pPr>
+            <w:r>
+              <w:t xml:space="preserve">Quand j’ai </w:t>
+            </w:r>
+            <w:r>
+              <w:t>introduit</w:t>
+            </w:r>
+            <w:r>
+              <w:t xml:space="preserve"> un pseudonyme valide, le jeu se lance.</w:t>
             </w:r>
           </w:p>
         </w:tc>
         <w:tc>
           <w:tcPr>
-            <w:tcW w:w="3021" w:type="dxa"/>
+            <w:tcW w:w="3037" w:type="dxa"/>
           </w:tcPr>
           <w:p/>
         </w:tc>
@@ -203,24 +731,30 @@
         </w:trPr>
         <w:tc>
           <w:tcPr>
-            <w:tcW w:w="3020" w:type="dxa"/>
+            <w:tcW w:w="1555" w:type="dxa"/>
           </w:tcPr>
           <w:p>
             <w:pPr>
-              <w:pStyle w:val="Paragraphedeliste"/>
-              <w:numPr>
-                <w:ilvl w:val="0"/>
-                <w:numId w:val="2"/>
-              </w:numPr>
+              <w:ind w:left="360"/>
             </w:pPr>
-            <w:r>
-              <w:t>En tant que joueur, je veux pouvoir désactiver la musique, pour jouer en écoutant de la musique par exemple.</w:t>
-            </w:r>
           </w:p>
         </w:tc>
         <w:tc>
           <w:tcPr>
-            <w:tcW w:w="3021" w:type="dxa"/>
+            <w:tcW w:w="4677" w:type="dxa"/>
+          </w:tcPr>
+          <w:p>
+            <w:pPr>
+              <w:ind w:left="360"/>
+            </w:pPr>
+            <w:r>
+              <w:t>En tant que joueur, je veux pouvoir désactiver la musique, pour jouer sans être déconcentré.</w:t>
+            </w:r>
+          </w:p>
+        </w:tc>
+        <w:tc>
+          <w:tcPr>
+            <w:tcW w:w="6379" w:type="dxa"/>
           </w:tcPr>
           <w:p>
             <w:pPr>
@@ -231,7 +765,7 @@
               </w:numPr>
             </w:pPr>
             <w:r>
-              <w:t>Le joueur a la possibilité de retirer le son de la musique dans le menu « Option ».</w:t>
+              <w:t>Le joueur a la possibilité de retirer le son de la musique en appuyant sur une touche.</w:t>
             </w:r>
           </w:p>
           <w:p>
@@ -243,13 +777,13 @@
               </w:numPr>
             </w:pPr>
             <w:r>
-              <w:t>La musique ne revient pas tant que la fonction n’est pas réactivée.</w:t>
+              <w:t>La musique ne revient pas tant que la fonction n’est pas réactivée ou que le jeu n’est pas relancé.</w:t>
             </w:r>
           </w:p>
         </w:tc>
         <w:tc>
           <w:tcPr>
-            <w:tcW w:w="3021" w:type="dxa"/>
+            <w:tcW w:w="3037" w:type="dxa"/>
           </w:tcPr>
           <w:p/>
         </w:tc>
@@ -257,24 +791,30 @@
       <w:tr>
         <w:tc>
           <w:tcPr>
-            <w:tcW w:w="3020" w:type="dxa"/>
+            <w:tcW w:w="1555" w:type="dxa"/>
           </w:tcPr>
           <w:p>
             <w:pPr>
-              <w:pStyle w:val="Paragraphedeliste"/>
-              <w:numPr>
-                <w:ilvl w:val="0"/>
-                <w:numId w:val="2"/>
-              </w:numPr>
+              <w:ind w:left="360"/>
             </w:pPr>
-            <w:r>
-              <w:t>En tant que joueur, je veux que les extraterrestres se déplace de droite à gauche, pour que le jeu ait un minimum de difficulté.</w:t>
-            </w:r>
           </w:p>
         </w:tc>
         <w:tc>
           <w:tcPr>
-            <w:tcW w:w="3021" w:type="dxa"/>
+            <w:tcW w:w="4677" w:type="dxa"/>
+          </w:tcPr>
+          <w:p>
+            <w:pPr>
+              <w:ind w:left="360"/>
+            </w:pPr>
+            <w:r>
+              <w:t>En tant que joueur, je veux que les extraterrestres se déplace de droite à gauche, pour que le jeu ait un minimum de difficulté.</w:t>
+            </w:r>
+          </w:p>
+        </w:tc>
+        <w:tc>
+          <w:tcPr>
+            <w:tcW w:w="6379" w:type="dxa"/>
           </w:tcPr>
           <w:p>
             <w:pPr>
@@ -303,7 +843,7 @@
         </w:tc>
         <w:tc>
           <w:tcPr>
-            <w:tcW w:w="3021" w:type="dxa"/>
+            <w:tcW w:w="3037" w:type="dxa"/>
           </w:tcPr>
           <w:p/>
         </w:tc>
@@ -314,24 +854,30 @@
         </w:trPr>
         <w:tc>
           <w:tcPr>
-            <w:tcW w:w="3020" w:type="dxa"/>
+            <w:tcW w:w="1555" w:type="dxa"/>
           </w:tcPr>
           <w:p>
             <w:pPr>
-              <w:pStyle w:val="Paragraphedeliste"/>
-              <w:numPr>
-                <w:ilvl w:val="0"/>
-                <w:numId w:val="2"/>
-              </w:numPr>
+              <w:ind w:left="360"/>
             </w:pPr>
-            <w:r>
-              <w:t>En tant que joueur, je veux pouvoir me déplacer de droite à gauche, pour me cacher et attaquer.</w:t>
-            </w:r>
           </w:p>
         </w:tc>
         <w:tc>
           <w:tcPr>
-            <w:tcW w:w="3021" w:type="dxa"/>
+            <w:tcW w:w="4677" w:type="dxa"/>
+          </w:tcPr>
+          <w:p>
+            <w:pPr>
+              <w:ind w:left="360"/>
+            </w:pPr>
+            <w:r>
+              <w:t>En tant que joueur, je veux pouvoir me déplacer de droite à gauche, pour me cacher et attaquer.</w:t>
+            </w:r>
+          </w:p>
+        </w:tc>
+        <w:tc>
+          <w:tcPr>
+            <w:tcW w:w="6379" w:type="dxa"/>
           </w:tcPr>
           <w:p>
             <w:pPr>
@@ -354,70 +900,226 @@
               </w:numPr>
             </w:pPr>
             <w:r>
-              <w:t>Le joueur peut se mettre sous les protestions.</w:t>
+              <w:t>Le joueur peut se mettre sous les protections.</w:t>
             </w:r>
           </w:p>
         </w:tc>
         <w:tc>
           <w:tcPr>
-            <w:tcW w:w="3021" w:type="dxa"/>
+            <w:tcW w:w="3037" w:type="dxa"/>
           </w:tcPr>
-          <w:p/>
+          <w:p>
+            <w:r>
+              <w:rPr>
+                <w:noProof/>
+              </w:rPr>
+              <w:drawing>
+                <wp:inline distT="0" distB="0" distL="0" distR="0" wp14:anchorId="0811021A" wp14:editId="654889CA">
+                  <wp:extent cx="1781175" cy="1781175"/>
+                  <wp:effectExtent l="0" t="0" r="9525" b="9525"/>
+                  <wp:docPr id="8" name="Image 8"/>
+                  <wp:cNvGraphicFramePr>
+                    <a:graphicFrameLocks xmlns:a="http://schemas.openxmlformats.org/drawingml/2006/main" noChangeAspect="1"/>
+                  </wp:cNvGraphicFramePr>
+                  <a:graphic xmlns:a="http://schemas.openxmlformats.org/drawingml/2006/main">
+                    <a:graphicData uri="http://schemas.openxmlformats.org/drawingml/2006/picture">
+                      <pic:pic xmlns:pic="http://schemas.openxmlformats.org/drawingml/2006/picture">
+                        <pic:nvPicPr>
+                          <pic:cNvPr id="0" name="Picture 4"/>
+                          <pic:cNvPicPr>
+                            <a:picLocks noChangeAspect="1" noChangeArrowheads="1"/>
+                          </pic:cNvPicPr>
+                        </pic:nvPicPr>
+                        <pic:blipFill>
+                          <a:blip r:embed="rId8" cstate="print">
+                            <a:extLst>
+                              <a:ext uri="{28A0092B-C50C-407E-A947-70E740481C1C}">
+                                <a14:useLocalDpi xmlns:a14="http://schemas.microsoft.com/office/drawing/2010/main" val="0"/>
+                              </a:ext>
+                            </a:extLst>
+                          </a:blip>
+                          <a:srcRect/>
+                          <a:stretch>
+                            <a:fillRect/>
+                          </a:stretch>
+                        </pic:blipFill>
+                        <pic:spPr bwMode="auto">
+                          <a:xfrm>
+                            <a:off x="0" y="0"/>
+                            <a:ext cx="1795234" cy="1795234"/>
+                          </a:xfrm>
+                          <a:prstGeom prst="rect">
+                            <a:avLst/>
+                          </a:prstGeom>
+                          <a:noFill/>
+                          <a:ln>
+                            <a:noFill/>
+                          </a:ln>
+                        </pic:spPr>
+                      </pic:pic>
+                    </a:graphicData>
+                  </a:graphic>
+                </wp:inline>
+              </w:drawing>
+            </w:r>
+          </w:p>
         </w:tc>
       </w:tr>
-    </w:tbl>
-    <w:p>
-      <w:r>
-        <w:br w:type="page"/>
-      </w:r>
-    </w:p>
-    <w:tbl>
-      <w:tblPr>
-        <w:tblStyle w:val="TableauGrille5Fonc-Accentuation3"/>
-        <w:tblW w:w="0" w:type="auto"/>
-        <w:tblLook w:val="0400" w:firstRow="0" w:lastRow="0" w:firstColumn="0" w:lastColumn="0" w:noHBand="0" w:noVBand="1"/>
-      </w:tblPr>
-      <w:tblGrid>
-        <w:gridCol w:w="3020"/>
-        <w:gridCol w:w="3021"/>
-        <w:gridCol w:w="3021"/>
-      </w:tblGrid>
+      <w:tr>
+        <w:tc>
+          <w:tcPr>
+            <w:tcW w:w="1555" w:type="dxa"/>
+          </w:tcPr>
+          <w:p>
+            <w:pPr>
+              <w:ind w:left="360"/>
+            </w:pPr>
+          </w:p>
+        </w:tc>
+        <w:tc>
+          <w:tcPr>
+            <w:tcW w:w="4677" w:type="dxa"/>
+          </w:tcPr>
+          <w:p>
+            <w:pPr>
+              <w:ind w:left="360"/>
+            </w:pPr>
+            <w:r>
+              <w:t>En tant que joueur, je veux pouvoir appuyer sur une touche, pour mettre le jeu en pause.</w:t>
+            </w:r>
+          </w:p>
+        </w:tc>
+        <w:tc>
+          <w:tcPr>
+            <w:tcW w:w="6379" w:type="dxa"/>
+          </w:tcPr>
+          <w:p>
+            <w:pPr>
+              <w:pStyle w:val="Paragraphedeliste"/>
+              <w:numPr>
+                <w:ilvl w:val="0"/>
+                <w:numId w:val="7"/>
+              </w:numPr>
+            </w:pPr>
+            <w:r>
+              <w:t>Lorsque le joueur appuie sur la touche « esc », le jeu se met en pause.</w:t>
+            </w:r>
+          </w:p>
+          <w:p>
+            <w:pPr>
+              <w:pStyle w:val="Paragraphedeliste"/>
+              <w:numPr>
+                <w:ilvl w:val="0"/>
+                <w:numId w:val="7"/>
+              </w:numPr>
+            </w:pPr>
+            <w:r>
+              <w:t>Le joueur peut relancer le jeu et continuer comme avant.</w:t>
+            </w:r>
+          </w:p>
+        </w:tc>
+        <w:tc>
+          <w:tcPr>
+            <w:tcW w:w="3037" w:type="dxa"/>
+          </w:tcPr>
+          <w:p>
+            <w:r>
+              <w:rPr>
+                <w:noProof/>
+              </w:rPr>
+              <w:drawing>
+                <wp:inline distT="0" distB="0" distL="0" distR="0" wp14:anchorId="7349043E" wp14:editId="5FC42841">
+                  <wp:extent cx="1781230" cy="1781230"/>
+                  <wp:effectExtent l="0" t="0" r="9525" b="9525"/>
+                  <wp:docPr id="7" name="Image 7"/>
+                  <wp:cNvGraphicFramePr>
+                    <a:graphicFrameLocks xmlns:a="http://schemas.openxmlformats.org/drawingml/2006/main" noChangeAspect="1"/>
+                  </wp:cNvGraphicFramePr>
+                  <a:graphic xmlns:a="http://schemas.openxmlformats.org/drawingml/2006/main">
+                    <a:graphicData uri="http://schemas.openxmlformats.org/drawingml/2006/picture">
+                      <pic:pic xmlns:pic="http://schemas.openxmlformats.org/drawingml/2006/picture">
+                        <pic:nvPicPr>
+                          <pic:cNvPr id="0" name="Picture 3"/>
+                          <pic:cNvPicPr>
+                            <a:picLocks noChangeAspect="1" noChangeArrowheads="1"/>
+                          </pic:cNvPicPr>
+                        </pic:nvPicPr>
+                        <pic:blipFill>
+                          <a:blip r:embed="rId9" cstate="print">
+                            <a:extLst>
+                              <a:ext uri="{28A0092B-C50C-407E-A947-70E740481C1C}">
+                                <a14:useLocalDpi xmlns:a14="http://schemas.microsoft.com/office/drawing/2010/main" val="0"/>
+                              </a:ext>
+                            </a:extLst>
+                          </a:blip>
+                          <a:srcRect/>
+                          <a:stretch>
+                            <a:fillRect/>
+                          </a:stretch>
+                        </pic:blipFill>
+                        <pic:spPr bwMode="auto">
+                          <a:xfrm>
+                            <a:off x="0" y="0"/>
+                            <a:ext cx="1836021" cy="1836021"/>
+                          </a:xfrm>
+                          <a:prstGeom prst="rect">
+                            <a:avLst/>
+                          </a:prstGeom>
+                          <a:noFill/>
+                          <a:ln>
+                            <a:noFill/>
+                          </a:ln>
+                        </pic:spPr>
+                      </pic:pic>
+                    </a:graphicData>
+                  </a:graphic>
+                </wp:inline>
+              </w:drawing>
+            </w:r>
+          </w:p>
+        </w:tc>
+      </w:tr>
       <w:tr>
         <w:trPr>
           <w:cnfStyle w:val="000000100000" w:firstRow="0" w:lastRow="0" w:firstColumn="0" w:lastColumn="0" w:oddVBand="0" w:evenVBand="0" w:oddHBand="1" w:evenHBand="0" w:firstRowFirstColumn="0" w:firstRowLastColumn="0" w:lastRowFirstColumn="0" w:lastRowLastColumn="0"/>
         </w:trPr>
         <w:tc>
           <w:tcPr>
-            <w:tcW w:w="3020" w:type="dxa"/>
+            <w:tcW w:w="1555" w:type="dxa"/>
+          </w:tcPr>
+          <w:p>
+            <w:pPr>
+              <w:ind w:left="360"/>
+            </w:pPr>
+          </w:p>
+        </w:tc>
+        <w:tc>
+          <w:tcPr>
+            <w:tcW w:w="4677" w:type="dxa"/>
+          </w:tcPr>
+          <w:p>
+            <w:pPr>
+              <w:ind w:left="360"/>
+            </w:pPr>
+            <w:r>
+              <w:t>En tant que joueur, je veux pouvoir recommencer lorsque je meurs, pour pouvoir jouer le plus possible.</w:t>
+            </w:r>
+          </w:p>
+        </w:tc>
+        <w:tc>
+          <w:tcPr>
+            <w:tcW w:w="6379" w:type="dxa"/>
           </w:tcPr>
           <w:p>
             <w:pPr>
               <w:pStyle w:val="Paragraphedeliste"/>
               <w:numPr>
                 <w:ilvl w:val="0"/>
-                <w:numId w:val="2"/>
+                <w:numId w:val="7"/>
               </w:numPr>
             </w:pPr>
             <w:r>
-              <w:lastRenderedPageBreak/>
-              <w:t>En tant que joueur, je veux pouvoir appuyer sur une touche, pour mettre le jeu en pause.</w:t>
-            </w:r>
-          </w:p>
-        </w:tc>
-        <w:tc>
-          <w:tcPr>
-            <w:tcW w:w="3021" w:type="dxa"/>
-          </w:tcPr>
-          <w:p>
-            <w:pPr>
-              <w:pStyle w:val="Paragraphedeliste"/>
-              <w:numPr>
-                <w:ilvl w:val="0"/>
-                <w:numId w:val="8"/>
-              </w:numPr>
-            </w:pPr>
-            <w:r>
-              <w:t>Lorsque le joueur appuie sur la touche « esc », le jeu se met en pause.</w:t>
+              <w:t>Lorsque je perds, le jeu me met sur le menu « Game Over ».</w:t>
             </w:r>
           </w:p>
           <w:p>
@@ -425,82 +1127,164 @@
               <w:pStyle w:val="Paragraphedeliste"/>
               <w:numPr>
                 <w:ilvl w:val="0"/>
-                <w:numId w:val="8"/>
+                <w:numId w:val="7"/>
               </w:numPr>
             </w:pPr>
             <w:r>
-              <w:t>Le joueur peut relancer le jeu et continuer comme avant.</w:t>
+              <w:t>Le joueur peut relancer directement le jeu depuis ce menu.</w:t>
             </w:r>
           </w:p>
         </w:tc>
         <w:tc>
           <w:tcPr>
-            <w:tcW w:w="3021" w:type="dxa"/>
-          </w:tcPr>
-          <w:p/>
-        </w:tc>
-      </w:tr>
-      <w:tr>
-        <w:tc>
-          <w:tcPr>
-            <w:tcW w:w="3020" w:type="dxa"/>
+            <w:tcW w:w="3037" w:type="dxa"/>
           </w:tcPr>
           <w:p>
-            <w:pPr>
-              <w:pStyle w:val="Paragraphedeliste"/>
-              <w:numPr>
-                <w:ilvl w:val="0"/>
-                <w:numId w:val="2"/>
-              </w:numPr>
-            </w:pPr>
-            <w:r>
-              <w:t>En tant que joueur, je veux pouvoir recommencer lorsque je meurs, pour pouvoir jouer le plus possible.</w:t>
+            <w:r>
+              <w:rPr>
+                <w:noProof/>
+              </w:rPr>
+              <w:drawing>
+                <wp:inline distT="0" distB="0" distL="0" distR="0" wp14:anchorId="62A61351" wp14:editId="6F7AD832">
+                  <wp:extent cx="1790700" cy="1790700"/>
+                  <wp:effectExtent l="0" t="0" r="0" b="0"/>
+                  <wp:docPr id="1" name="Image 1"/>
+                  <wp:cNvGraphicFramePr>
+                    <a:graphicFrameLocks xmlns:a="http://schemas.openxmlformats.org/drawingml/2006/main" noChangeAspect="1"/>
+                  </wp:cNvGraphicFramePr>
+                  <a:graphic xmlns:a="http://schemas.openxmlformats.org/drawingml/2006/main">
+                    <a:graphicData uri="http://schemas.openxmlformats.org/drawingml/2006/picture">
+                      <pic:pic xmlns:pic="http://schemas.openxmlformats.org/drawingml/2006/picture">
+                        <pic:nvPicPr>
+                          <pic:cNvPr id="0" name="Picture 1"/>
+                          <pic:cNvPicPr>
+                            <a:picLocks noChangeAspect="1" noChangeArrowheads="1"/>
+                          </pic:cNvPicPr>
+                        </pic:nvPicPr>
+                        <pic:blipFill>
+                          <a:blip r:embed="rId10" cstate="print">
+                            <a:extLst>
+                              <a:ext uri="{28A0092B-C50C-407E-A947-70E740481C1C}">
+                                <a14:useLocalDpi xmlns:a14="http://schemas.microsoft.com/office/drawing/2010/main" val="0"/>
+                              </a:ext>
+                            </a:extLst>
+                          </a:blip>
+                          <a:srcRect/>
+                          <a:stretch>
+                            <a:fillRect/>
+                          </a:stretch>
+                        </pic:blipFill>
+                        <pic:spPr bwMode="auto">
+                          <a:xfrm>
+                            <a:off x="0" y="0"/>
+                            <a:ext cx="1820175" cy="1820175"/>
+                          </a:xfrm>
+                          <a:prstGeom prst="rect">
+                            <a:avLst/>
+                          </a:prstGeom>
+                          <a:noFill/>
+                          <a:ln>
+                            <a:noFill/>
+                          </a:ln>
+                        </pic:spPr>
+                      </pic:pic>
+                    </a:graphicData>
+                  </a:graphic>
+                </wp:inline>
+              </w:drawing>
             </w:r>
           </w:p>
-        </w:tc>
-        <w:tc>
-          <w:tcPr>
-            <w:tcW w:w="3021" w:type="dxa"/>
-          </w:tcPr>
-          <w:p>
-            <w:pPr>
-              <w:pStyle w:val="Paragraphedeliste"/>
-              <w:numPr>
-                <w:ilvl w:val="0"/>
-                <w:numId w:val="9"/>
-              </w:numPr>
-            </w:pPr>
-            <w:r>
-              <w:t>Lorsque je perds, le jeu me met sur le menu « Game Over ».</w:t>
-            </w:r>
-          </w:p>
-          <w:p>
-            <w:pPr>
-              <w:pStyle w:val="Paragraphedeliste"/>
-              <w:numPr>
-                <w:ilvl w:val="0"/>
-                <w:numId w:val="9"/>
-              </w:numPr>
-            </w:pPr>
-            <w:r>
-              <w:t>Le joueur peut relancer directement le jeu depuis ce menu.</w:t>
-            </w:r>
-          </w:p>
-        </w:tc>
-        <w:tc>
-          <w:tcPr>
-            <w:tcW w:w="3021" w:type="dxa"/>
-          </w:tcPr>
-          <w:p/>
         </w:tc>
       </w:tr>
     </w:tbl>
-    <w:p/>
+    <w:p>
+      <w:pPr>
+        <w:pStyle w:val="Titre1"/>
+      </w:pPr>
+      <w:bookmarkStart w:id="1" w:name="_Toc113869826"/>
+      <w:r>
+        <w:t>Planning initiale</w:t>
+      </w:r>
+      <w:bookmarkEnd w:id="1"/>
+    </w:p>
+    <w:p>
+      <w:pPr>
+        <w:pStyle w:val="Titre2"/>
+        <w:ind w:firstLine="708"/>
+      </w:pPr>
+      <w:bookmarkStart w:id="2" w:name="_Toc113869827"/>
+      <w:r>
+        <w:t>Bêta 1</w:t>
+      </w:r>
+      <w:bookmarkEnd w:id="2"/>
+    </w:p>
+    <w:p>
+      <w:pPr>
+        <w:ind w:left="705"/>
+      </w:pPr>
+      <w:r>
+        <w:t xml:space="preserve">Menu principal </w:t>
+      </w:r>
+      <w:r>
+        <w:t>fonctionnel</w:t>
+      </w:r>
+      <w:r>
+        <w:t xml:space="preserve">, </w:t>
+      </w:r>
+      <w:proofErr w:type="gramStart"/>
+      <w:r>
+        <w:t>menu option fonctionnel</w:t>
+      </w:r>
+      <w:proofErr w:type="gramEnd"/>
+      <w:r>
+        <w:t xml:space="preserve">, </w:t>
+      </w:r>
+      <w:r>
+        <w:t>menu about fonctionnel</w:t>
+      </w:r>
+      <w:r>
+        <w:t xml:space="preserve">, </w:t>
+      </w:r>
+      <w:r>
+        <w:t>exit</w:t>
+      </w:r>
+      <w:r>
+        <w:tab/>
+        <w:t>fonctionnel, les déplacements des aliens et leurs tirs fonctionnent, le déplacement du joueur et ses tirs fonctionnent, les cachettes fonctionnent.</w:t>
+      </w:r>
+    </w:p>
+    <w:p>
+      <w:pPr>
+        <w:pStyle w:val="Titre2"/>
+      </w:pPr>
+      <w:r>
+        <w:tab/>
+      </w:r>
+      <w:bookmarkStart w:id="3" w:name="_Toc113869828"/>
+      <w:r>
+        <w:t>Bêta 2</w:t>
+      </w:r>
+      <w:bookmarkEnd w:id="3"/>
+    </w:p>
+    <w:p>
+      <w:r>
+        <w:tab/>
+        <w:t>La vie du joueur fonctionne, le score du joueur fonctionne, le menu score est fonctionnel, le</w:t>
+      </w:r>
+      <w:r>
+        <w:tab/>
+        <w:t>menu pause est fonctionnel, le menu Game Over est fonctionnel, le joueur peut quitter et</w:t>
+      </w:r>
+      <w:r>
+        <w:tab/>
+        <w:t>recommencer n’importe quand, le joueur peut désactiver la musique.</w:t>
+      </w:r>
+    </w:p>
     <w:sectPr>
-      <w:headerReference w:type="default" r:id="rId7"/>
-      <w:footerReference w:type="default" r:id="rId8"/>
-      <w:pgSz w:w="11906" w:h="16838"/>
-      <w:pgMar w:top="1417" w:right="1417" w:bottom="1417" w:left="1417" w:header="708" w:footer="708" w:gutter="0"/>
+      <w:headerReference w:type="default" r:id="rId11"/>
+      <w:footerReference w:type="default" r:id="rId12"/>
+      <w:pgSz w:w="16838" w:h="11906" w:orient="landscape"/>
+      <w:pgMar w:top="720" w:right="720" w:bottom="720" w:left="720" w:header="708" w:footer="708" w:gutter="0"/>
       <w:cols w:space="708"/>
       <w:docGrid w:linePitch="360"/>
     </w:sectPr>
@@ -644,27 +1428,14 @@
           <w:r>
             <w:t xml:space="preserve"> sur </w:t>
           </w:r>
-          <w:r>
-            <w:fldChar w:fldCharType="begin"/>
-          </w:r>
-          <w:r>
-            <w:instrText xml:space="preserve"> NUMPAGES  \* Arabic  \* MERGEFORMAT </w:instrText>
-          </w:r>
-          <w:r>
-            <w:fldChar w:fldCharType="separate"/>
-          </w:r>
-          <w:r>
-            <w:rPr>
-              <w:noProof/>
-            </w:rPr>
-            <w:t>1</w:t>
-          </w:r>
-          <w:r>
-            <w:rPr>
-              <w:noProof/>
-            </w:rPr>
-            <w:fldChar w:fldCharType="end"/>
-          </w:r>
+          <w:fldSimple w:instr=" NUMPAGES  \* Arabic  \* MERGEFORMAT ">
+            <w:r>
+              <w:rPr>
+                <w:noProof/>
+              </w:rPr>
+              <w:t>1</w:t>
+            </w:r>
+          </w:fldSimple>
         </w:p>
       </w:tc>
       <w:tc>
@@ -829,6 +1600,7 @@
         <w:p>
           <w:pPr>
             <w:pStyle w:val="En-tte"/>
+            <w:spacing w:line="360" w:lineRule="auto"/>
             <w:jc w:val="center"/>
           </w:pPr>
           <w:r>
@@ -1423,6 +2195,92 @@
     </w:lvl>
   </w:abstractNum>
   <w:abstractNum w:abstractNumId="4" w15:restartNumberingAfterBreak="0">
+    <w:nsid w:val="564F5B4F"/>
+    <w:multiLevelType w:val="hybridMultilevel"/>
+    <w:tmpl w:val="7C90186E"/>
+    <w:lvl w:ilvl="0" w:tplc="100C000F">
+      <w:start w:val="1"/>
+      <w:numFmt w:val="decimal"/>
+      <w:lvlText w:val="%1."/>
+      <w:lvlJc w:val="left"/>
+      <w:pPr>
+        <w:ind w:left="720" w:hanging="360"/>
+      </w:pPr>
+    </w:lvl>
+    <w:lvl w:ilvl="1" w:tplc="100C0019" w:tentative="1">
+      <w:start w:val="1"/>
+      <w:numFmt w:val="lowerLetter"/>
+      <w:lvlText w:val="%2."/>
+      <w:lvlJc w:val="left"/>
+      <w:pPr>
+        <w:ind w:left="1440" w:hanging="360"/>
+      </w:pPr>
+    </w:lvl>
+    <w:lvl w:ilvl="2" w:tplc="100C001B" w:tentative="1">
+      <w:start w:val="1"/>
+      <w:numFmt w:val="lowerRoman"/>
+      <w:lvlText w:val="%3."/>
+      <w:lvlJc w:val="right"/>
+      <w:pPr>
+        <w:ind w:left="2160" w:hanging="180"/>
+      </w:pPr>
+    </w:lvl>
+    <w:lvl w:ilvl="3" w:tplc="100C000F" w:tentative="1">
+      <w:start w:val="1"/>
+      <w:numFmt w:val="decimal"/>
+      <w:lvlText w:val="%4."/>
+      <w:lvlJc w:val="left"/>
+      <w:pPr>
+        <w:ind w:left="2880" w:hanging="360"/>
+      </w:pPr>
+    </w:lvl>
+    <w:lvl w:ilvl="4" w:tplc="100C0019" w:tentative="1">
+      <w:start w:val="1"/>
+      <w:numFmt w:val="lowerLetter"/>
+      <w:lvlText w:val="%5."/>
+      <w:lvlJc w:val="left"/>
+      <w:pPr>
+        <w:ind w:left="3600" w:hanging="360"/>
+      </w:pPr>
+    </w:lvl>
+    <w:lvl w:ilvl="5" w:tplc="100C001B" w:tentative="1">
+      <w:start w:val="1"/>
+      <w:numFmt w:val="lowerRoman"/>
+      <w:lvlText w:val="%6."/>
+      <w:lvlJc w:val="right"/>
+      <w:pPr>
+        <w:ind w:left="4320" w:hanging="180"/>
+      </w:pPr>
+    </w:lvl>
+    <w:lvl w:ilvl="6" w:tplc="100C000F" w:tentative="1">
+      <w:start w:val="1"/>
+      <w:numFmt w:val="decimal"/>
+      <w:lvlText w:val="%7."/>
+      <w:lvlJc w:val="left"/>
+      <w:pPr>
+        <w:ind w:left="5040" w:hanging="360"/>
+      </w:pPr>
+    </w:lvl>
+    <w:lvl w:ilvl="7" w:tplc="100C0019" w:tentative="1">
+      <w:start w:val="1"/>
+      <w:numFmt w:val="lowerLetter"/>
+      <w:lvlText w:val="%8."/>
+      <w:lvlJc w:val="left"/>
+      <w:pPr>
+        <w:ind w:left="5760" w:hanging="360"/>
+      </w:pPr>
+    </w:lvl>
+    <w:lvl w:ilvl="8" w:tplc="100C001B" w:tentative="1">
+      <w:start w:val="1"/>
+      <w:numFmt w:val="lowerRoman"/>
+      <w:lvlText w:val="%9."/>
+      <w:lvlJc w:val="right"/>
+      <w:pPr>
+        <w:ind w:left="6480" w:hanging="180"/>
+      </w:pPr>
+    </w:lvl>
+  </w:abstractNum>
+  <w:abstractNum w:abstractNumId="5" w15:restartNumberingAfterBreak="0">
     <w:nsid w:val="570B78C4"/>
     <w:multiLevelType w:val="hybridMultilevel"/>
     <w:tmpl w:val="BEEAA1FA"/>
@@ -1511,7 +2369,7 @@
       </w:pPr>
     </w:lvl>
   </w:abstractNum>
-  <w:abstractNum w:abstractNumId="5" w15:restartNumberingAfterBreak="0">
+  <w:abstractNum w:abstractNumId="6" w15:restartNumberingAfterBreak="0">
     <w:nsid w:val="63D77B3C"/>
     <w:multiLevelType w:val="hybridMultilevel"/>
     <w:tmpl w:val="11A08642"/>
@@ -1624,7 +2482,7 @@
       </w:rPr>
     </w:lvl>
   </w:abstractNum>
-  <w:abstractNum w:abstractNumId="6" w15:restartNumberingAfterBreak="0">
+  <w:abstractNum w:abstractNumId="7" w15:restartNumberingAfterBreak="0">
     <w:nsid w:val="693F56DF"/>
     <w:multiLevelType w:val="hybridMultilevel"/>
     <w:tmpl w:val="D1AE7EA0"/>
@@ -1737,7 +2595,7 @@
       </w:rPr>
     </w:lvl>
   </w:abstractNum>
-  <w:abstractNum w:abstractNumId="7" w15:restartNumberingAfterBreak="0">
+  <w:abstractNum w:abstractNumId="8" w15:restartNumberingAfterBreak="0">
     <w:nsid w:val="733341AF"/>
     <w:multiLevelType w:val="hybridMultilevel"/>
     <w:tmpl w:val="E0140ADE"/>
@@ -1826,7 +2684,7 @@
       </w:pPr>
     </w:lvl>
   </w:abstractNum>
-  <w:abstractNum w:abstractNumId="8" w15:restartNumberingAfterBreak="0">
+  <w:abstractNum w:abstractNumId="9" w15:restartNumberingAfterBreak="0">
     <w:nsid w:val="778339D4"/>
     <w:multiLevelType w:val="hybridMultilevel"/>
     <w:tmpl w:val="8116B6BA"/>
@@ -1943,13 +2801,13 @@
     <w:abstractNumId w:val="0"/>
   </w:num>
   <w:num w:numId="2">
-    <w:abstractNumId w:val="4"/>
+    <w:abstractNumId w:val="5"/>
   </w:num>
   <w:num w:numId="3">
     <w:abstractNumId w:val="3"/>
   </w:num>
   <w:num w:numId="4">
-    <w:abstractNumId w:val="7"/>
+    <w:abstractNumId w:val="8"/>
   </w:num>
   <w:num w:numId="5">
     <w:abstractNumId w:val="1"/>
@@ -1958,13 +2816,16 @@
     <w:abstractNumId w:val="2"/>
   </w:num>
   <w:num w:numId="7">
-    <w:abstractNumId w:val="5"/>
+    <w:abstractNumId w:val="6"/>
   </w:num>
   <w:num w:numId="8">
-    <w:abstractNumId w:val="6"/>
+    <w:abstractNumId w:val="7"/>
   </w:num>
   <w:num w:numId="9">
-    <w:abstractNumId w:val="8"/>
+    <w:abstractNumId w:val="9"/>
+  </w:num>
+  <w:num w:numId="10">
+    <w:abstractNumId w:val="4"/>
   </w:num>
 </w:numbering>
 </file>
@@ -2389,6 +3250,28 @@
       <w:szCs w:val="32"/>
     </w:rPr>
   </w:style>
+  <w:style w:type="paragraph" w:styleId="Titre2">
+    <w:name w:val="heading 2"/>
+    <w:basedOn w:val="Normal"/>
+    <w:next w:val="Normal"/>
+    <w:link w:val="Titre2Car"/>
+    <w:uiPriority w:val="9"/>
+    <w:unhideWhenUsed/>
+    <w:qFormat/>
+    <w:rsid w:val="00A85FB4"/>
+    <w:pPr>
+      <w:keepNext/>
+      <w:keepLines/>
+      <w:spacing w:before="40" w:after="0"/>
+      <w:outlineLvl w:val="1"/>
+    </w:pPr>
+    <w:rPr>
+      <w:rFonts w:asciiTheme="majorHAnsi" w:eastAsiaTheme="majorEastAsia" w:hAnsiTheme="majorHAnsi" w:cstheme="majorBidi"/>
+      <w:color w:val="2F5496" w:themeColor="accent1" w:themeShade="BF"/>
+      <w:sz w:val="26"/>
+      <w:szCs w:val="26"/>
+    </w:rPr>
+  </w:style>
   <w:style w:type="character" w:default="1" w:styleId="Policepardfaut">
     <w:name w:val="Default Paragraph Font"/>
     <w:uiPriority w:val="1"/>
@@ -3065,6 +3948,70 @@
         <w:shd w:val="clear" w:color="auto" w:fill="DBDBDB" w:themeFill="accent3" w:themeFillTint="66"/>
       </w:tcPr>
     </w:tblStylePr>
+  </w:style>
+  <w:style w:type="paragraph" w:styleId="En-ttedetabledesmatires">
+    <w:name w:val="TOC Heading"/>
+    <w:basedOn w:val="Titre1"/>
+    <w:next w:val="Normal"/>
+    <w:uiPriority w:val="39"/>
+    <w:unhideWhenUsed/>
+    <w:qFormat/>
+    <w:rsid w:val="00A85FB4"/>
+    <w:pPr>
+      <w:outlineLvl w:val="9"/>
+    </w:pPr>
+    <w:rPr>
+      <w:lang w:eastAsia="fr-CH"/>
+    </w:rPr>
+  </w:style>
+  <w:style w:type="paragraph" w:styleId="TM1">
+    <w:name w:val="toc 1"/>
+    <w:basedOn w:val="Normal"/>
+    <w:next w:val="Normal"/>
+    <w:autoRedefine/>
+    <w:uiPriority w:val="39"/>
+    <w:unhideWhenUsed/>
+    <w:rsid w:val="00A85FB4"/>
+    <w:pPr>
+      <w:spacing w:after="100"/>
+    </w:pPr>
+  </w:style>
+  <w:style w:type="character" w:styleId="Lienhypertexte">
+    <w:name w:val="Hyperlink"/>
+    <w:basedOn w:val="Policepardfaut"/>
+    <w:uiPriority w:val="99"/>
+    <w:unhideWhenUsed/>
+    <w:rsid w:val="00A85FB4"/>
+    <w:rPr>
+      <w:color w:val="0563C1" w:themeColor="hyperlink"/>
+      <w:u w:val="single"/>
+    </w:rPr>
+  </w:style>
+  <w:style w:type="character" w:customStyle="1" w:styleId="Titre2Car">
+    <w:name w:val="Titre 2 Car"/>
+    <w:basedOn w:val="Policepardfaut"/>
+    <w:link w:val="Titre2"/>
+    <w:uiPriority w:val="9"/>
+    <w:rsid w:val="00A85FB4"/>
+    <w:rPr>
+      <w:rFonts w:asciiTheme="majorHAnsi" w:eastAsiaTheme="majorEastAsia" w:hAnsiTheme="majorHAnsi" w:cstheme="majorBidi"/>
+      <w:color w:val="2F5496" w:themeColor="accent1" w:themeShade="BF"/>
+      <w:sz w:val="26"/>
+      <w:szCs w:val="26"/>
+    </w:rPr>
+  </w:style>
+  <w:style w:type="paragraph" w:styleId="TM2">
+    <w:name w:val="toc 2"/>
+    <w:basedOn w:val="Normal"/>
+    <w:next w:val="Normal"/>
+    <w:autoRedefine/>
+    <w:uiPriority w:val="39"/>
+    <w:unhideWhenUsed/>
+    <w:rsid w:val="00A85FB4"/>
+    <w:pPr>
+      <w:spacing w:after="100"/>
+      <w:ind w:left="220"/>
+    </w:pPr>
   </w:style>
 </w:styles>
 </file>

</xml_diff>

<commit_message>
Ajouter les diagrammes (non terminée) et ajouter l'Autoévaluation (Pas completé)
</commit_message>
<xml_diff>
--- a/Story.docx
+++ b/Story.docx
@@ -14,7 +14,11 @@
     <w:sdt>
       <w:sdtPr>
         <w:rPr>
-          <w:lang w:val="fr-FR"/>
+          <w:rFonts w:asciiTheme="minorHAnsi" w:eastAsiaTheme="minorHAnsi" w:hAnsiTheme="minorHAnsi" w:cstheme="minorBidi"/>
+          <w:color w:val="auto"/>
+          <w:sz w:val="22"/>
+          <w:szCs w:val="22"/>
+          <w:lang w:val="fr-FR" w:eastAsia="en-US"/>
         </w:rPr>
         <w:id w:val="631983339"/>
         <w:docPartObj>
@@ -24,13 +28,8 @@
       </w:sdtPr>
       <w:sdtEndPr>
         <w:rPr>
-          <w:rFonts w:asciiTheme="minorHAnsi" w:eastAsiaTheme="minorHAnsi" w:hAnsiTheme="minorHAnsi" w:cstheme="minorBidi"/>
           <w:b/>
           <w:bCs/>
-          <w:color w:val="auto"/>
-          <w:sz w:val="22"/>
-          <w:szCs w:val="22"/>
-          <w:lang w:eastAsia="en-US"/>
         </w:rPr>
       </w:sdtEndPr>
       <w:sdtContent>
@@ -50,7 +49,7 @@
           <w:pPr>
             <w:pStyle w:val="TM1"/>
             <w:tabs>
-              <w:tab w:val="right" w:leader="dot" w:pos="9062"/>
+              <w:tab w:val="right" w:leader="dot" w:pos="15388"/>
             </w:tabs>
             <w:rPr>
               <w:rFonts w:eastAsiaTheme="minorEastAsia"/>
@@ -67,13 +66,13 @@
           <w:r>
             <w:fldChar w:fldCharType="separate"/>
           </w:r>
-          <w:hyperlink w:anchor="_Toc113869825" w:history="1">
+          <w:hyperlink w:anchor="_Toc115074728" w:history="1">
             <w:r>
               <w:rPr>
                 <w:rStyle w:val="Lienhypertexte"/>
                 <w:noProof/>
               </w:rPr>
-              <w:t>Stories</w:t>
+              <w:t>Analyse fonctionnelle</w:t>
             </w:r>
             <w:r>
               <w:rPr>
@@ -94,7 +93,7 @@
                 <w:noProof/>
                 <w:webHidden/>
               </w:rPr>
-              <w:instrText xml:space="preserve"> PAGEREF _Toc113869825 \h </w:instrText>
+              <w:instrText xml:space="preserve"> PAGEREF _Toc115074728 \h </w:instrText>
             </w:r>
             <w:r>
               <w:rPr>
@@ -129,7 +128,7 @@
           <w:pPr>
             <w:pStyle w:val="TM1"/>
             <w:tabs>
-              <w:tab w:val="right" w:leader="dot" w:pos="9062"/>
+              <w:tab w:val="right" w:leader="dot" w:pos="15388"/>
             </w:tabs>
             <w:rPr>
               <w:rFonts w:eastAsiaTheme="minorEastAsia"/>
@@ -137,7 +136,7 @@
               <w:lang w:eastAsia="fr-CH"/>
             </w:rPr>
           </w:pPr>
-          <w:hyperlink w:anchor="_Toc113869826" w:history="1">
+          <w:hyperlink w:anchor="_Toc115074729" w:history="1">
             <w:r>
               <w:rPr>
                 <w:rStyle w:val="Lienhypertexte"/>
@@ -164,7 +163,7 @@
                 <w:noProof/>
                 <w:webHidden/>
               </w:rPr>
-              <w:instrText xml:space="preserve"> PAGEREF _Toc113869826 \h </w:instrText>
+              <w:instrText xml:space="preserve"> PAGEREF _Toc115074729 \h </w:instrText>
             </w:r>
             <w:r>
               <w:rPr>
@@ -184,7 +183,7 @@
                 <w:noProof/>
                 <w:webHidden/>
               </w:rPr>
-              <w:t>3</w:t>
+              <w:t>4</w:t>
             </w:r>
             <w:r>
               <w:rPr>
@@ -199,13 +198,15 @@
           <w:pPr>
             <w:pStyle w:val="TM2"/>
             <w:tabs>
-              <w:tab w:val="right" w:leader="dot" w:pos="9062"/>
+              <w:tab w:val="right" w:leader="dot" w:pos="15388"/>
             </w:tabs>
             <w:rPr>
+              <w:rFonts w:eastAsiaTheme="minorEastAsia"/>
               <w:noProof/>
+              <w:lang w:eastAsia="fr-CH"/>
             </w:rPr>
           </w:pPr>
-          <w:hyperlink w:anchor="_Toc113869827" w:history="1">
+          <w:hyperlink w:anchor="_Toc115074730" w:history="1">
             <w:r>
               <w:rPr>
                 <w:rStyle w:val="Lienhypertexte"/>
@@ -232,7 +233,7 @@
                 <w:noProof/>
                 <w:webHidden/>
               </w:rPr>
-              <w:instrText xml:space="preserve"> PAGEREF _Toc113869827 \h </w:instrText>
+              <w:instrText xml:space="preserve"> PAGEREF _Toc115074730 \h </w:instrText>
             </w:r>
             <w:r>
               <w:rPr>
@@ -252,7 +253,7 @@
                 <w:noProof/>
                 <w:webHidden/>
               </w:rPr>
-              <w:t>3</w:t>
+              <w:t>4</w:t>
             </w:r>
             <w:r>
               <w:rPr>
@@ -267,13 +268,15 @@
           <w:pPr>
             <w:pStyle w:val="TM2"/>
             <w:tabs>
-              <w:tab w:val="right" w:leader="dot" w:pos="9062"/>
+              <w:tab w:val="right" w:leader="dot" w:pos="15388"/>
             </w:tabs>
             <w:rPr>
+              <w:rFonts w:eastAsiaTheme="minorEastAsia"/>
               <w:noProof/>
+              <w:lang w:eastAsia="fr-CH"/>
             </w:rPr>
           </w:pPr>
-          <w:hyperlink w:anchor="_Toc113869828" w:history="1">
+          <w:hyperlink w:anchor="_Toc115074731" w:history="1">
             <w:r>
               <w:rPr>
                 <w:rStyle w:val="Lienhypertexte"/>
@@ -300,7 +303,7 @@
                 <w:noProof/>
                 <w:webHidden/>
               </w:rPr>
-              <w:instrText xml:space="preserve"> PAGEREF _Toc113869828 \h </w:instrText>
+              <w:instrText xml:space="preserve"> PAGEREF _Toc115074731 \h </w:instrText>
             </w:r>
             <w:r>
               <w:rPr>
@@ -320,7 +323,7 @@
                 <w:noProof/>
                 <w:webHidden/>
               </w:rPr>
-              <w:t>3</w:t>
+              <w:t>4</w:t>
             </w:r>
             <w:r>
               <w:rPr>
@@ -346,7 +349,6 @@
         </w:p>
       </w:sdtContent>
     </w:sdt>
-    <w:p/>
     <w:p>
       <w:pPr>
         <w:rPr>
@@ -365,10 +367,10 @@
       <w:pPr>
         <w:pStyle w:val="Titre1"/>
       </w:pPr>
-      <w:bookmarkStart w:id="0" w:name="_Toc113869825"/>
+      <w:bookmarkStart w:id="0" w:name="_Toc115074728"/>
       <w:r>
         <w:lastRenderedPageBreak/>
-        <w:t>Stories</w:t>
+        <w:t>Analyse fonctionnelle</w:t>
       </w:r>
       <w:bookmarkEnd w:id="0"/>
     </w:p>
@@ -681,22 +683,13 @@
               </w:numPr>
             </w:pPr>
             <w:r>
-              <w:t xml:space="preserve">Quand j’introduis un pseudonyme de </w:t>
-            </w:r>
-            <w:r>
-              <w:t>plus</w:t>
-            </w:r>
-            <w:r>
-              <w:t xml:space="preserve"> de </w:t>
+              <w:t xml:space="preserve">Quand j’introduis un pseudonyme de plus de </w:t>
             </w:r>
             <w:r>
               <w:t>vingt</w:t>
             </w:r>
             <w:r>
-              <w:t xml:space="preserve"> caractères, une erreur s’affiche et me demande de rentrer un autre pseudonyme</w:t>
-            </w:r>
-            <w:r>
-              <w:t>.</w:t>
+              <w:t xml:space="preserve"> caractères, une erreur s’affiche et me demande de rentrer un autre pseudonyme.</w:t>
             </w:r>
           </w:p>
           <w:p>
@@ -851,7 +844,56 @@
       <w:tr>
         <w:trPr>
           <w:cnfStyle w:val="000000100000" w:firstRow="0" w:lastRow="0" w:firstColumn="0" w:lastColumn="0" w:oddVBand="0" w:evenVBand="0" w:oddHBand="1" w:evenHBand="0" w:firstRowFirstColumn="0" w:firstRowLastColumn="0" w:lastRowFirstColumn="0" w:lastRowLastColumn="0"/>
+          <w:trHeight w:val="70"/>
         </w:trPr>
+        <w:tc>
+          <w:tcPr>
+            <w:tcW w:w="1555" w:type="dxa"/>
+          </w:tcPr>
+          <w:p>
+            <w:pPr>
+              <w:ind w:left="360"/>
+            </w:pPr>
+          </w:p>
+        </w:tc>
+        <w:tc>
+          <w:tcPr>
+            <w:tcW w:w="4677" w:type="dxa"/>
+          </w:tcPr>
+          <w:p>
+            <w:pPr>
+              <w:ind w:left="360"/>
+            </w:pPr>
+          </w:p>
+        </w:tc>
+        <w:tc>
+          <w:tcPr>
+            <w:tcW w:w="6379" w:type="dxa"/>
+          </w:tcPr>
+          <w:p>
+            <w:pPr>
+              <w:pStyle w:val="Paragraphedeliste"/>
+              <w:numPr>
+                <w:ilvl w:val="0"/>
+                <w:numId w:val="7"/>
+              </w:numPr>
+            </w:pPr>
+          </w:p>
+        </w:tc>
+        <w:tc>
+          <w:tcPr>
+            <w:tcW w:w="3037" w:type="dxa"/>
+          </w:tcPr>
+          <w:p>
+            <w:pPr>
+              <w:rPr>
+                <w:noProof/>
+              </w:rPr>
+            </w:pPr>
+          </w:p>
+        </w:tc>
+      </w:tr>
+      <w:tr>
         <w:tc>
           <w:tcPr>
             <w:tcW w:w="1555" w:type="dxa"/>
@@ -966,6 +1008,9 @@
         </w:tc>
       </w:tr>
       <w:tr>
+        <w:trPr>
+          <w:cnfStyle w:val="000000100000" w:firstRow="0" w:lastRow="0" w:firstColumn="0" w:lastColumn="0" w:oddVBand="0" w:evenVBand="0" w:oddHBand="1" w:evenHBand="0" w:firstRowFirstColumn="0" w:firstRowLastColumn="0" w:lastRowFirstColumn="0" w:lastRowLastColumn="0"/>
+        </w:trPr>
         <w:tc>
           <w:tcPr>
             <w:tcW w:w="1555" w:type="dxa"/>
@@ -1080,9 +1125,6 @@
         </w:tc>
       </w:tr>
       <w:tr>
-        <w:trPr>
-          <w:cnfStyle w:val="000000100000" w:firstRow="0" w:lastRow="0" w:firstColumn="0" w:lastColumn="0" w:oddVBand="0" w:evenVBand="0" w:oddHBand="1" w:evenHBand="0" w:firstRowFirstColumn="0" w:firstRowLastColumn="0" w:lastRowFirstColumn="0" w:lastRowLastColumn="0"/>
-        </w:trPr>
         <w:tc>
           <w:tcPr>
             <w:tcW w:w="1555" w:type="dxa"/>
@@ -1201,7 +1243,7 @@
       <w:pPr>
         <w:pStyle w:val="Titre1"/>
       </w:pPr>
-      <w:bookmarkStart w:id="1" w:name="_Toc113869826"/>
+      <w:bookmarkStart w:id="1" w:name="_Toc115074729"/>
       <w:r>
         <w:t>Planning initiale</w:t>
       </w:r>
@@ -1212,7 +1254,7 @@
         <w:pStyle w:val="Titre2"/>
         <w:ind w:firstLine="708"/>
       </w:pPr>
-      <w:bookmarkStart w:id="2" w:name="_Toc113869827"/>
+      <w:bookmarkStart w:id="2" w:name="_Toc115074730"/>
       <w:r>
         <w:t>Bêta 1</w:t>
       </w:r>
@@ -1249,7 +1291,9 @@
         <w:t>exit</w:t>
       </w:r>
       <w:r>
-        <w:tab/>
+        <w:t xml:space="preserve"> </w:t>
+      </w:r>
+      <w:r>
         <w:t>fonctionnel, les déplacements des aliens et leurs tirs fonctionnent, le déplacement du joueur et ses tirs fonctionnent, les cachettes fonctionnent.</w:t>
       </w:r>
     </w:p>
@@ -1260,19 +1304,24 @@
       <w:r>
         <w:tab/>
       </w:r>
-      <w:bookmarkStart w:id="3" w:name="_Toc113869828"/>
+      <w:bookmarkStart w:id="3" w:name="_Toc115074731"/>
       <w:r>
         <w:t>Bêta 2</w:t>
       </w:r>
       <w:bookmarkEnd w:id="3"/>
     </w:p>
     <w:p>
+      <w:pPr>
+        <w:ind w:left="708" w:hanging="708"/>
+      </w:pPr>
       <w:r>
         <w:tab/>
         <w:t>La vie du joueur fonctionne, le score du joueur fonctionne, le menu score est fonctionnel, le</w:t>
       </w:r>
       <w:r>
-        <w:tab/>
+        <w:t xml:space="preserve"> </w:t>
+      </w:r>
+      <w:r>
         <w:t>menu pause est fonctionnel, le menu Game Over est fonctionnel, le joueur peut quitter et</w:t>
       </w:r>
       <w:r>
@@ -1333,14 +1382,14 @@
       <w:tblLook w:val="04A0" w:firstRow="1" w:lastRow="0" w:firstColumn="1" w:lastColumn="0" w:noHBand="0" w:noVBand="1"/>
     </w:tblPr>
     <w:tblGrid>
-      <w:gridCol w:w="3020"/>
-      <w:gridCol w:w="3021"/>
-      <w:gridCol w:w="3021"/>
+      <w:gridCol w:w="5689"/>
+      <w:gridCol w:w="4517"/>
+      <w:gridCol w:w="5192"/>
     </w:tblGrid>
     <w:tr>
       <w:tc>
         <w:tcPr>
-          <w:tcW w:w="3020" w:type="dxa"/>
+          <w:tcW w:w="5689" w:type="dxa"/>
         </w:tcPr>
         <w:p>
           <w:pPr>
@@ -1353,7 +1402,7 @@
       </w:tc>
       <w:tc>
         <w:tcPr>
-          <w:tcW w:w="3021" w:type="dxa"/>
+          <w:tcW w:w="4517" w:type="dxa"/>
         </w:tcPr>
         <w:p>
           <w:pPr>
@@ -1363,7 +1412,7 @@
       </w:tc>
       <w:tc>
         <w:tcPr>
-          <w:tcW w:w="3021" w:type="dxa"/>
+          <w:tcW w:w="5192" w:type="dxa"/>
           <w:vAlign w:val="center"/>
         </w:tcPr>
         <w:p>
@@ -1383,7 +1432,7 @@
     <w:tr>
       <w:tc>
         <w:tcPr>
-          <w:tcW w:w="3020" w:type="dxa"/>
+          <w:tcW w:w="5689" w:type="dxa"/>
         </w:tcPr>
         <w:p>
           <w:pPr>
@@ -1396,7 +1445,7 @@
       </w:tc>
       <w:tc>
         <w:tcPr>
-          <w:tcW w:w="3021" w:type="dxa"/>
+          <w:tcW w:w="4517" w:type="dxa"/>
           <w:vAlign w:val="center"/>
         </w:tcPr>
         <w:p>
@@ -1428,19 +1477,32 @@
           <w:r>
             <w:t xml:space="preserve"> sur </w:t>
           </w:r>
-          <w:fldSimple w:instr=" NUMPAGES  \* Arabic  \* MERGEFORMAT ">
-            <w:r>
-              <w:rPr>
-                <w:noProof/>
-              </w:rPr>
-              <w:t>1</w:t>
-            </w:r>
-          </w:fldSimple>
+          <w:r>
+            <w:fldChar w:fldCharType="begin"/>
+          </w:r>
+          <w:r>
+            <w:instrText xml:space="preserve"> NUMPAGES  \* Arabic  \* MERGEFORMAT </w:instrText>
+          </w:r>
+          <w:r>
+            <w:fldChar w:fldCharType="separate"/>
+          </w:r>
+          <w:r>
+            <w:rPr>
+              <w:noProof/>
+            </w:rPr>
+            <w:t>1</w:t>
+          </w:r>
+          <w:r>
+            <w:rPr>
+              <w:noProof/>
+            </w:rPr>
+            <w:fldChar w:fldCharType="end"/>
+          </w:r>
         </w:p>
       </w:tc>
       <w:tc>
         <w:tcPr>
-          <w:tcW w:w="3021" w:type="dxa"/>
+          <w:tcW w:w="5192" w:type="dxa"/>
           <w:vAlign w:val="center"/>
         </w:tcPr>
         <w:p>
@@ -1463,7 +1525,7 @@
     <w:tr>
       <w:tc>
         <w:tcPr>
-          <w:tcW w:w="3020" w:type="dxa"/>
+          <w:tcW w:w="5689" w:type="dxa"/>
         </w:tcPr>
         <w:p>
           <w:pPr>
@@ -1479,7 +1541,7 @@
       </w:tc>
       <w:tc>
         <w:tcPr>
-          <w:tcW w:w="3021" w:type="dxa"/>
+          <w:tcW w:w="4517" w:type="dxa"/>
         </w:tcPr>
         <w:p>
           <w:pPr>
@@ -1489,7 +1551,7 @@
       </w:tc>
       <w:tc>
         <w:tcPr>
-          <w:tcW w:w="3021" w:type="dxa"/>
+          <w:tcW w:w="5192" w:type="dxa"/>
           <w:vAlign w:val="center"/>
         </w:tcPr>
         <w:p>
@@ -1547,7 +1609,7 @@
   <w:tbl>
     <w:tblPr>
       <w:tblStyle w:val="Grilledutableau"/>
-      <w:tblW w:w="0" w:type="auto"/>
+      <w:tblW w:w="15451" w:type="dxa"/>
       <w:tblBorders>
         <w:top w:val="none" w:sz="0" w:space="0" w:color="auto"/>
         <w:left w:val="none" w:sz="0" w:space="0" w:color="auto"/>
@@ -1560,9 +1622,9 @@
     </w:tblPr>
     <w:tblGrid>
       <w:gridCol w:w="1134"/>
-      <w:gridCol w:w="1413"/>
-      <w:gridCol w:w="3685"/>
-      <w:gridCol w:w="2830"/>
+      <w:gridCol w:w="5245"/>
+      <w:gridCol w:w="5670"/>
+      <w:gridCol w:w="3402"/>
     </w:tblGrid>
     <w:tr>
       <w:trPr>
@@ -1594,7 +1656,7 @@
       </w:tc>
       <w:tc>
         <w:tcPr>
-          <w:tcW w:w="1413" w:type="dxa"/>
+          <w:tcW w:w="5245" w:type="dxa"/>
           <w:vAlign w:val="center"/>
         </w:tcPr>
         <w:p>
@@ -1670,7 +1732,7 @@
       </w:tc>
       <w:tc>
         <w:tcPr>
-          <w:tcW w:w="3685" w:type="dxa"/>
+          <w:tcW w:w="5670" w:type="dxa"/>
           <w:vAlign w:val="center"/>
         </w:tcPr>
         <w:p>
@@ -1690,7 +1752,7 @@
       </w:tc>
       <w:tc>
         <w:tcPr>
-          <w:tcW w:w="2830" w:type="dxa"/>
+          <w:tcW w:w="3402" w:type="dxa"/>
           <w:vAlign w:val="center"/>
         </w:tcPr>
         <w:p>

</xml_diff>